<commit_message>
Updated the document file
</commit_message>
<xml_diff>
--- a/Document.docx
+++ b/Document.docx
@@ -106,6 +106,32 @@
         <w:t xml:space="preserve">Överallt är jag ganska nöjd med hur hemsidan blev, hade lite problem med grid systemet i början som osakade halt i utveckligen då jag hade googlat fram att man tydligen skulle ha en wrapper efter grid-container, men det osakade bara problem för mig.</w:t>
       </w:r>
     </w:p>
+    <w:p>
+      <w:pPr>
+        <w:spacing w:before="0" w:after="200" w:line="276"/>
+        <w:ind w:right="0" w:left="0" w:firstLine="0"/>
+        <w:jc w:val="left"/>
+        <w:rPr>
+          <w:rFonts w:ascii="Calibri" w:hAnsi="Calibri" w:cs="Calibri" w:eastAsia="Calibri"/>
+          <w:color w:val="auto"/>
+          <w:spacing w:val="0"/>
+          <w:position w:val="0"/>
+          <w:sz w:val="22"/>
+          <w:shd w:fill="auto" w:val="clear"/>
+        </w:rPr>
+      </w:pPr>
+      <w:r>
+        <w:rPr>
+          <w:rFonts w:ascii="Calibri" w:hAnsi="Calibri" w:cs="Calibri" w:eastAsia="Calibri"/>
+          <w:color w:val="auto"/>
+          <w:spacing w:val="0"/>
+          <w:position w:val="0"/>
+          <w:sz w:val="22"/>
+          <w:shd w:fill="auto" w:val="clear"/>
+        </w:rPr>
+        <w:t xml:space="preserve">Seo delen har jag lagt till en meta tag med description på hemsidan, så när man googlar efter hemsidan så dyker det upp en liten beskrivning på vad detta är för hemsida. lagt till html lang=en så webbläsaren förstår att hemsidan är på engelska. Använda charset utf-8 så allt supportar många språk. Detta läggs till automatiskt med ! och tab när man börjar koda. </w:t>
+      </w:r>
+    </w:p>
   </w:body>
 </w:document>
 </file>

</xml_diff>